<commit_message>
Casos de Uso especificados y corregidos
v1.1
Casos de Uso especificados y corregidos, en .pdf y diagramas revisados.
</commit_message>
<xml_diff>
--- a/Arquitectura y Diseño del Sistema/Casos de uso/Subsistema Económico/Consultar Saldo y Movimientos.docx
+++ b/Arquitectura y Diseño del Sistema/Casos de uso/Subsistema Económico/Consultar Saldo y Movimientos.docx
@@ -754,7 +754,13 @@
               <w:t xml:space="preserve">El sistema </w:t>
             </w:r>
             <w:r>
-              <w:t>le muestra en la parte superior de la pestaña sus saldo.</w:t>
+              <w:t xml:space="preserve">le muestra en la parte superior de la pestaña </w:t>
+            </w:r>
+            <w:r>
+              <w:t>su saldo</w:t>
+            </w:r>
+            <w:r>
+              <w:t>.</w:t>
             </w:r>
           </w:p>
         </w:tc>

</xml_diff>